<commit_message>
Added signature of Mentor in proposal
</commit_message>
<xml_diff>
--- a/Capstone Project Proposal.docx
+++ b/Capstone Project Proposal.docx
@@ -19,7 +19,7 @@
           <w:szCs w:val="36"/>
           <w:rtl w:val="0"/>
         </w:rPr>
-        <w:t xml:space="preserve">Smart Warehouse(IoT)</w:t>
+        <w:t xml:space="preserve">Smart Warehouse (IoT)</w:t>
       </w:r>
       <w:r>
         <w:rPr>
@@ -75,7 +75,8 @@
     </w:p>
     <w:p>
       <w:pPr>
-        <w:jc w:val="center"/>
+        <w:ind w:left="2160" w:firstLine="720"/>
+        <w:jc w:val="left"/>
         <w:rPr>
           <w:rFonts w:ascii="Times New Roman" w:cs="Times New Roman" w:eastAsia="Times New Roman" w:hAnsi="Times New Roman"/>
           <w:b w:val="1"/>
@@ -114,12 +115,13 @@
           <w:szCs w:val="28"/>
           <w:rtl w:val="0"/>
         </w:rPr>
-        <w:t xml:space="preserve">                                            101903625   Rohan</w:t>
-      </w:r>
-    </w:p>
-    <w:p>
-      <w:pPr>
-        <w:jc w:val="center"/>
+        <w:t xml:space="preserve">                                         101903625   Rohan</w:t>
+      </w:r>
+    </w:p>
+    <w:p>
+      <w:pPr>
+        <w:ind w:left="2160" w:firstLine="720"/>
+        <w:jc w:val="left"/>
         <w:rPr>
           <w:rFonts w:ascii="Times New Roman" w:cs="Times New Roman" w:eastAsia="Times New Roman" w:hAnsi="Times New Roman"/>
           <w:b w:val="1"/>
@@ -135,7 +137,29 @@
           <w:szCs w:val="28"/>
           <w:rtl w:val="0"/>
         </w:rPr>
-        <w:t xml:space="preserve">   101903514   Saarthak Bhatia</w:t>
+        <w:t xml:space="preserve">101903514   Saarthak Bhatia</w:t>
+      </w:r>
+    </w:p>
+    <w:p>
+      <w:pPr>
+        <w:ind w:left="2880" w:firstLine="0"/>
+        <w:jc w:val="left"/>
+        <w:rPr>
+          <w:rFonts w:ascii="Times New Roman" w:cs="Times New Roman" w:eastAsia="Times New Roman" w:hAnsi="Times New Roman"/>
+          <w:b w:val="1"/>
+          <w:sz w:val="28"/>
+          <w:szCs w:val="28"/>
+        </w:rPr>
+      </w:pPr>
+      <w:r>
+        <w:rPr>
+          <w:rFonts w:ascii="Times New Roman" w:cs="Times New Roman" w:eastAsia="Times New Roman" w:hAnsi="Times New Roman"/>
+          <w:b w:val="1"/>
+          <w:sz w:val="28"/>
+          <w:szCs w:val="28"/>
+          <w:rtl w:val="0"/>
+        </w:rPr>
+        <w:t xml:space="preserve">101903541 Vatsal Kumar</w:t>
       </w:r>
     </w:p>
     <w:p>
@@ -291,12 +315,12 @@
           <wp:inline distB="0" distT="0" distL="0" distR="0">
             <wp:extent cx="1673225" cy="810895"/>
             <wp:effectExtent b="0" l="0" r="0" t="0"/>
-            <wp:docPr descr="logo" id="6" name="image1.png"/>
+            <wp:docPr descr="logo" id="7" name="image2.png"/>
             <a:graphic>
               <a:graphicData uri="http://schemas.openxmlformats.org/drawingml/2006/picture">
                 <pic:pic>
                   <pic:nvPicPr>
-                    <pic:cNvPr descr="logo" id="0" name="image1.png"/>
+                    <pic:cNvPr descr="logo" id="0" name="image2.png"/>
                     <pic:cNvPicPr preferRelativeResize="0"/>
                   </pic:nvPicPr>
                   <pic:blipFill>
@@ -395,6 +419,22 @@
           <w:rtl w:val="0"/>
         </w:rPr>
         <w:t xml:space="preserve">March (2022)</w:t>
+      </w:r>
+    </w:p>
+    <w:p>
+      <w:pPr>
+        <w:jc w:val="center"/>
+        <w:rPr>
+          <w:rFonts w:ascii="Times New Roman" w:cs="Times New Roman" w:eastAsia="Times New Roman" w:hAnsi="Times New Roman"/>
+          <w:b w:val="1"/>
+          <w:sz w:val="24"/>
+          <w:szCs w:val="24"/>
+        </w:rPr>
+      </w:pPr>
+      <w:r>
+        <w:rPr>
+          <w:rtl w:val="0"/>
+        </w:rPr>
       </w:r>
     </w:p>
     <w:p>
@@ -554,12 +594,12 @@
                 <wp:extent cx="6124575" cy="38100"/>
                 <wp:effectExtent b="0" l="0" r="0" t="0"/>
                 <wp:wrapNone/>
-                <wp:docPr id="4" name="image4.png"/>
+                <wp:docPr id="4" name="image5.png"/>
                 <a:graphic>
                   <a:graphicData uri="http://schemas.openxmlformats.org/drawingml/2006/picture">
                     <pic:pic>
                       <pic:nvPicPr>
-                        <pic:cNvPr id="0" name="image4.png"/>
+                        <pic:cNvPr id="0" name="image5.png"/>
                         <pic:cNvPicPr preferRelativeResize="0"/>
                       </pic:nvPicPr>
                       <pic:blipFill>
@@ -606,7 +646,7 @@
       <w:pPr>
         <w:numPr>
           <w:ilvl w:val="0"/>
-          <w:numId w:val="8"/>
+          <w:numId w:val="7"/>
         </w:numPr>
         <w:spacing w:after="0" w:lineRule="auto"/>
         <w:ind w:left="720" w:hanging="360"/>
@@ -639,7 +679,7 @@
       <w:pPr>
         <w:numPr>
           <w:ilvl w:val="0"/>
-          <w:numId w:val="8"/>
+          <w:numId w:val="7"/>
         </w:numPr>
         <w:spacing w:after="0" w:lineRule="auto"/>
         <w:ind w:left="720" w:hanging="360"/>
@@ -673,7 +713,7 @@
       <w:pPr>
         <w:numPr>
           <w:ilvl w:val="0"/>
-          <w:numId w:val="8"/>
+          <w:numId w:val="7"/>
         </w:numPr>
         <w:spacing w:after="0" w:lineRule="auto"/>
         <w:ind w:left="720" w:hanging="360"/>
@@ -707,7 +747,7 @@
       <w:pPr>
         <w:numPr>
           <w:ilvl w:val="0"/>
-          <w:numId w:val="8"/>
+          <w:numId w:val="7"/>
         </w:numPr>
         <w:spacing w:after="0" w:lineRule="auto"/>
         <w:ind w:left="720" w:hanging="360"/>
@@ -751,7 +791,7 @@
       <w:pPr>
         <w:numPr>
           <w:ilvl w:val="0"/>
-          <w:numId w:val="8"/>
+          <w:numId w:val="7"/>
         </w:numPr>
         <w:spacing w:after="0" w:lineRule="auto"/>
         <w:ind w:left="720" w:hanging="360"/>
@@ -802,7 +842,7 @@
       <w:pPr>
         <w:numPr>
           <w:ilvl w:val="0"/>
-          <w:numId w:val="8"/>
+          <w:numId w:val="7"/>
         </w:numPr>
         <w:spacing w:after="0" w:lineRule="auto"/>
         <w:ind w:left="720" w:hanging="360"/>
@@ -827,7 +867,7 @@
       <w:pPr>
         <w:numPr>
           <w:ilvl w:val="0"/>
-          <w:numId w:val="8"/>
+          <w:numId w:val="7"/>
         </w:numPr>
         <w:spacing w:after="0" w:lineRule="auto"/>
         <w:ind w:left="720" w:hanging="360"/>
@@ -852,7 +892,7 @@
       <w:pPr>
         <w:numPr>
           <w:ilvl w:val="0"/>
-          <w:numId w:val="8"/>
+          <w:numId w:val="7"/>
         </w:numPr>
         <w:spacing w:after="0" w:lineRule="auto"/>
         <w:ind w:left="720" w:hanging="360"/>
@@ -877,7 +917,7 @@
       <w:pPr>
         <w:numPr>
           <w:ilvl w:val="0"/>
-          <w:numId w:val="8"/>
+          <w:numId w:val="7"/>
         </w:numPr>
         <w:spacing w:after="0" w:lineRule="auto"/>
         <w:ind w:left="720" w:hanging="360"/>
@@ -902,7 +942,7 @@
       <w:pPr>
         <w:numPr>
           <w:ilvl w:val="0"/>
-          <w:numId w:val="8"/>
+          <w:numId w:val="7"/>
         </w:numPr>
         <w:spacing w:after="0" w:lineRule="auto"/>
         <w:ind w:left="720" w:hanging="360"/>
@@ -927,7 +967,7 @@
       <w:pPr>
         <w:numPr>
           <w:ilvl w:val="0"/>
-          <w:numId w:val="8"/>
+          <w:numId w:val="7"/>
         </w:numPr>
         <w:spacing w:after="0" w:lineRule="auto"/>
         <w:ind w:left="720" w:hanging="360"/>
@@ -1435,8 +1475,12 @@
             </w:pPr>
             <w:r>
               <w:rPr>
+                <w:rFonts w:ascii="Times New Roman" w:cs="Times New Roman" w:eastAsia="Times New Roman" w:hAnsi="Times New Roman"/>
+                <w:sz w:val="24"/>
+                <w:szCs w:val="24"/>
                 <w:rtl w:val="0"/>
               </w:rPr>
+              <w:t xml:space="preserve">101903541</w:t>
             </w:r>
           </w:p>
         </w:tc>
@@ -1453,8 +1497,12 @@
             </w:pPr>
             <w:r>
               <w:rPr>
+                <w:rFonts w:ascii="Times New Roman" w:cs="Times New Roman" w:eastAsia="Times New Roman" w:hAnsi="Times New Roman"/>
+                <w:sz w:val="24"/>
+                <w:szCs w:val="24"/>
                 <w:rtl w:val="0"/>
               </w:rPr>
+              <w:t xml:space="preserve">Vatsal Kumar</w:t>
             </w:r>
           </w:p>
         </w:tc>
@@ -1539,7 +1587,56 @@
           <w:szCs w:val="24"/>
           <w:rtl w:val="0"/>
         </w:rPr>
-        <w:t xml:space="preserve">SIGNATURE of Mentor:   . . . . . . . . . . . . . . . . . . . . . . . . . . . . . . . . . . . . </w:t>
+        <w:t xml:space="preserve">SIGNATURE of Mentor:   .</w:t>
+      </w:r>
+      <w:r>
+        <w:rPr>
+          <w:rFonts w:ascii="Times New Roman" w:cs="Times New Roman" w:eastAsia="Times New Roman" w:hAnsi="Times New Roman"/>
+          <w:b w:val="1"/>
+          <w:sz w:val="36"/>
+          <w:szCs w:val="36"/>
+        </w:rPr>
+        <w:drawing>
+          <wp:inline distB="114300" distT="114300" distL="114300" distR="114300">
+            <wp:extent cx="1172028" cy="451866"/>
+            <wp:effectExtent b="34567" l="12437" r="12437" t="34567"/>
+            <wp:docPr id="8" name="image3.jpg"/>
+            <a:graphic>
+              <a:graphicData uri="http://schemas.openxmlformats.org/drawingml/2006/picture">
+                <pic:pic>
+                  <pic:nvPicPr>
+                    <pic:cNvPr id="0" name="image3.jpg"/>
+                    <pic:cNvPicPr preferRelativeResize="0"/>
+                  </pic:nvPicPr>
+                  <pic:blipFill>
+                    <a:blip r:embed="rId9"/>
+                    <a:srcRect b="0" l="0" r="0" t="0"/>
+                    <a:stretch>
+                      <a:fillRect/>
+                    </a:stretch>
+                  </pic:blipFill>
+                  <pic:spPr>
+                    <a:xfrm rot="205266">
+                      <a:off x="0" y="0"/>
+                      <a:ext cx="1172028" cy="451866"/>
+                    </a:xfrm>
+                    <a:prstGeom prst="rect"/>
+                    <a:ln/>
+                  </pic:spPr>
+                </pic:pic>
+              </a:graphicData>
+            </a:graphic>
+          </wp:inline>
+        </w:drawing>
+      </w:r>
+      <w:r>
+        <w:rPr>
+          <w:rFonts w:ascii="Times New Roman" w:cs="Times New Roman" w:eastAsia="Times New Roman" w:hAnsi="Times New Roman"/>
+          <w:sz w:val="24"/>
+          <w:szCs w:val="24"/>
+          <w:rtl w:val="0"/>
+        </w:rPr>
+        <w:t xml:space="preserve"> . . . . . . . . . . . . . . . . . . . . . . . . . . . . . . . . . . . </w:t>
       </w:r>
     </w:p>
     <w:p>
@@ -1851,7 +1948,7 @@
           <w:szCs w:val="24"/>
           <w:rtl w:val="0"/>
         </w:rPr>
-        <w:t xml:space="preserve">India needs this type of technology because the consumption for the food is very high so high demands leads to high  rates and thus the prices will be shooting and poor people won't be able to eat. The death rate because of food is increasing year by year and countries with most population suffers the most. </w:t>
+        <w:t xml:space="preserve">India needs this type of technology because the consumption for the food is very high so high demands lead to high  rates and thus the prices will shoot up and poor people won't be able to eat. The death rate because of food is increasing year by year and countries with the most population suffer the most. </w:t>
       </w:r>
     </w:p>
     <w:p>
@@ -2007,7 +2104,7 @@
           <w:szCs w:val="24"/>
           <w:rtl w:val="0"/>
         </w:rPr>
-        <w:t xml:space="preserve">This project presents a proposed model for Smart Agriculture to develop a real time monitoring system for counting the number of sacks of crops stored in the warehouse. It will also be possible to control various operations of the field remotely from anywhere, anytime by mobile as well as web application. The IOT based agricultural monitoring system has been used to maximize the profit for farmers and the public,also creating transparency for removing inflation which creates problems. for all yield of crops by monitoring the count of sacks and thus providing the required information to farmers  as well as to the whole nation remotely. This system can be implemented in any type of warehouse used for food storages. The use of IOT over the other technology one aides for deploying it in any type of environment for monitoring, making it flexible.</w:t>
+        <w:t xml:space="preserve">This project presents a proposed model for Smart Agriculture to develop a real time monitoring system for counting the number of sacks of crops stored in the warehouse. It will also be possible to control various operations of the field remotely from anywhere, anytime by mobile as well as web application. The IOT based agricultural monitoring system has been used to maximize the profit for farmers and the public,also creating transparency for removing inflation which creates problems. for all yields of crops by monitoring the count of sacks and thus providing the required information to farmers  as well as to the whole nation remotely. This system can be implemented in any type of warehouse used for food storages. The use of IOT over the other technology one aides in deploying it in any type of environment for monitoring, making it flexible.</w:t>
       </w:r>
     </w:p>
     <w:p>
@@ -2804,16 +2901,16 @@
           <wp:inline distB="114300" distT="114300" distL="114300" distR="114300">
             <wp:extent cx="5934075" cy="3181350"/>
             <wp:effectExtent b="0" l="0" r="0" t="0"/>
-            <wp:docPr id="5" name="image2.png"/>
+            <wp:docPr id="6" name="image1.png"/>
             <a:graphic>
               <a:graphicData uri="http://schemas.openxmlformats.org/drawingml/2006/picture">
                 <pic:pic>
                   <pic:nvPicPr>
-                    <pic:cNvPr id="0" name="image2.png"/>
+                    <pic:cNvPr id="0" name="image1.png"/>
                     <pic:cNvPicPr preferRelativeResize="0"/>
                   </pic:nvPicPr>
                   <pic:blipFill>
-                    <a:blip r:embed="rId9"/>
+                    <a:blip r:embed="rId10"/>
                     <a:srcRect b="0" l="0" r="0" t="0"/>
                     <a:stretch>
                       <a:fillRect/>
@@ -2930,16 +3027,16 @@
           <wp:inline distB="114300" distT="114300" distL="114300" distR="114300">
             <wp:extent cx="6719887" cy="2162175"/>
             <wp:effectExtent b="0" l="0" r="0" t="0"/>
-            <wp:docPr id="7" name="image3.png"/>
+            <wp:docPr id="5" name="image4.png"/>
             <a:graphic>
               <a:graphicData uri="http://schemas.openxmlformats.org/drawingml/2006/picture">
                 <pic:pic>
                   <pic:nvPicPr>
-                    <pic:cNvPr id="0" name="image3.png"/>
+                    <pic:cNvPr id="0" name="image4.png"/>
                     <pic:cNvPicPr preferRelativeResize="0"/>
                   </pic:nvPicPr>
                   <pic:blipFill>
-                    <a:blip r:embed="rId10"/>
+                    <a:blip r:embed="rId11"/>
                     <a:srcRect b="27065" l="2403" r="16666" t="19373"/>
                     <a:stretch>
                       <a:fillRect/>
@@ -3029,7 +3126,7 @@
       <w:pPr>
         <w:numPr>
           <w:ilvl w:val="0"/>
-          <w:numId w:val="7"/>
+          <w:numId w:val="6"/>
         </w:numPr>
         <w:ind w:left="720" w:hanging="360"/>
         <w:jc w:val="both"/>
@@ -3054,7 +3151,7 @@
       <w:pPr>
         <w:numPr>
           <w:ilvl w:val="0"/>
-          <w:numId w:val="7"/>
+          <w:numId w:val="6"/>
         </w:numPr>
         <w:ind w:left="720" w:hanging="360"/>
         <w:jc w:val="both"/>
@@ -3079,7 +3176,7 @@
       <w:pPr>
         <w:numPr>
           <w:ilvl w:val="0"/>
-          <w:numId w:val="7"/>
+          <w:numId w:val="6"/>
         </w:numPr>
         <w:ind w:left="720" w:hanging="360"/>
         <w:jc w:val="both"/>
@@ -3113,9 +3210,10 @@
       <w:pPr>
         <w:numPr>
           <w:ilvl w:val="0"/>
-          <w:numId w:val="7"/>
+          <w:numId w:val="6"/>
         </w:numPr>
         <w:ind w:left="720" w:hanging="360"/>
+        <w:jc w:val="both"/>
         <w:rPr>
           <w:rFonts w:ascii="Times New Roman" w:cs="Times New Roman" w:eastAsia="Times New Roman" w:hAnsi="Times New Roman"/>
           <w:sz w:val="24"/>
@@ -3141,9 +3239,10 @@
       <w:pPr>
         <w:numPr>
           <w:ilvl w:val="0"/>
-          <w:numId w:val="7"/>
+          <w:numId w:val="6"/>
         </w:numPr>
         <w:ind w:left="720" w:hanging="360"/>
+        <w:jc w:val="both"/>
         <w:rPr>
           <w:rFonts w:ascii="Times New Roman" w:cs="Times New Roman" w:eastAsia="Times New Roman" w:hAnsi="Times New Roman"/>
           <w:sz w:val="24"/>
@@ -3169,9 +3268,10 @@
       <w:pPr>
         <w:numPr>
           <w:ilvl w:val="0"/>
-          <w:numId w:val="7"/>
+          <w:numId w:val="6"/>
         </w:numPr>
         <w:ind w:left="720" w:hanging="360"/>
+        <w:jc w:val="both"/>
         <w:rPr>
           <w:rFonts w:ascii="Times New Roman" w:cs="Times New Roman" w:eastAsia="Times New Roman" w:hAnsi="Times New Roman"/>
           <w:sz w:val="24"/>
@@ -3201,9 +3301,10 @@
       <w:pPr>
         <w:numPr>
           <w:ilvl w:val="0"/>
-          <w:numId w:val="7"/>
+          <w:numId w:val="6"/>
         </w:numPr>
         <w:ind w:left="720" w:hanging="360"/>
+        <w:jc w:val="both"/>
         <w:rPr>
           <w:rFonts w:ascii="Times New Roman" w:cs="Times New Roman" w:eastAsia="Times New Roman" w:hAnsi="Times New Roman"/>
           <w:sz w:val="24"/>
@@ -3224,9 +3325,10 @@
       <w:pPr>
         <w:numPr>
           <w:ilvl w:val="0"/>
-          <w:numId w:val="7"/>
+          <w:numId w:val="6"/>
         </w:numPr>
         <w:ind w:left="720" w:hanging="360"/>
+        <w:jc w:val="both"/>
         <w:rPr>
           <w:rFonts w:ascii="Times New Roman" w:cs="Times New Roman" w:eastAsia="Times New Roman" w:hAnsi="Times New Roman"/>
           <w:sz w:val="24"/>
@@ -3247,9 +3349,10 @@
       <w:pPr>
         <w:numPr>
           <w:ilvl w:val="0"/>
-          <w:numId w:val="7"/>
+          <w:numId w:val="6"/>
         </w:numPr>
         <w:ind w:left="720" w:hanging="360"/>
+        <w:jc w:val="both"/>
         <w:rPr>
           <w:rFonts w:ascii="Times New Roman" w:cs="Times New Roman" w:eastAsia="Times New Roman" w:hAnsi="Times New Roman"/>
           <w:sz w:val="24"/>
@@ -3270,9 +3373,10 @@
       <w:pPr>
         <w:numPr>
           <w:ilvl w:val="0"/>
-          <w:numId w:val="7"/>
+          <w:numId w:val="6"/>
         </w:numPr>
         <w:ind w:left="720" w:hanging="360"/>
+        <w:jc w:val="both"/>
         <w:rPr>
           <w:rFonts w:ascii="Times New Roman" w:cs="Times New Roman" w:eastAsia="Times New Roman" w:hAnsi="Times New Roman"/>
           <w:sz w:val="24"/>
@@ -5343,8 +5447,25 @@
       <w:pPr>
         <w:rPr>
           <w:rFonts w:ascii="Times New Roman" w:cs="Times New Roman" w:eastAsia="Times New Roman" w:hAnsi="Times New Roman"/>
-          <w:sz w:val="24"/>
-          <w:szCs w:val="24"/>
+          <w:sz w:val="20"/>
+          <w:szCs w:val="20"/>
+        </w:rPr>
+      </w:pPr>
+      <w:r>
+        <w:rPr>
+          <w:rtl w:val="0"/>
+        </w:rPr>
+      </w:r>
+    </w:p>
+    <w:p>
+      <w:pPr>
+        <w:shd w:fill="f8f8f8" w:val="clear"/>
+        <w:jc w:val="center"/>
+        <w:rPr>
+          <w:rFonts w:ascii="Arial" w:cs="Arial" w:eastAsia="Arial" w:hAnsi="Arial"/>
+          <w:color w:val="333333"/>
+          <w:sz w:val="15"/>
+          <w:szCs w:val="15"/>
         </w:rPr>
       </w:pPr>
       <w:r>
@@ -5409,61 +5530,191 @@
     </w:p>
     <w:p>
       <w:pPr>
-        <w:rPr>
-          <w:rFonts w:ascii="Times New Roman" w:cs="Times New Roman" w:eastAsia="Times New Roman" w:hAnsi="Times New Roman"/>
-          <w:sz w:val="24"/>
-          <w:szCs w:val="24"/>
-        </w:rPr>
-      </w:pPr>
-      <w:r>
-        <w:rPr>
-          <w:rtl w:val="0"/>
-        </w:rPr>
-      </w:r>
-    </w:p>
-    <w:p>
-      <w:pPr>
-        <w:rPr>
-          <w:rFonts w:ascii="Times New Roman" w:cs="Times New Roman" w:eastAsia="Times New Roman" w:hAnsi="Times New Roman"/>
-          <w:sz w:val="24"/>
-          <w:szCs w:val="24"/>
-        </w:rPr>
-      </w:pPr>
-      <w:r>
-        <w:rPr>
-          <w:rtl w:val="0"/>
-        </w:rPr>
-      </w:r>
-    </w:p>
-    <w:p>
-      <w:pPr>
-        <w:jc w:val="center"/>
-        <w:rPr>
-          <w:rFonts w:ascii="Times New Roman" w:cs="Times New Roman" w:eastAsia="Times New Roman" w:hAnsi="Times New Roman"/>
-          <w:b w:val="1"/>
-          <w:sz w:val="32"/>
-          <w:szCs w:val="32"/>
-        </w:rPr>
-      </w:pPr>
-      <w:r>
-        <w:br w:type="page"/>
-      </w:r>
-      <w:r>
-        <w:rPr>
-          <w:rFonts w:ascii="Times New Roman" w:cs="Times New Roman" w:eastAsia="Times New Roman" w:hAnsi="Times New Roman"/>
-          <w:b w:val="1"/>
-          <w:sz w:val="32"/>
-          <w:szCs w:val="32"/>
-          <w:rtl w:val="0"/>
-        </w:rPr>
-        <w:t xml:space="preserve">Formatting Guidelines</w:t>
-      </w:r>
-    </w:p>
-    <w:p>
-      <w:pPr>
         <w:numPr>
           <w:ilvl w:val="0"/>
-          <w:numId w:val="6"/>
+          <w:numId w:val="8"/>
+        </w:numPr>
+        <w:spacing w:after="0" w:afterAutospacing="0"/>
+        <w:ind w:left="720" w:hanging="360"/>
+        <w:jc w:val="both"/>
+        <w:rPr>
+          <w:rFonts w:ascii="Times New Roman" w:cs="Times New Roman" w:eastAsia="Times New Roman" w:hAnsi="Times New Roman"/>
+          <w:sz w:val="24"/>
+          <w:szCs w:val="24"/>
+          <w:u w:val="none"/>
+        </w:rPr>
+      </w:pPr>
+      <w:r>
+        <w:rPr>
+          <w:rFonts w:ascii="Times New Roman" w:cs="Times New Roman" w:eastAsia="Times New Roman" w:hAnsi="Times New Roman"/>
+          <w:sz w:val="24"/>
+          <w:szCs w:val="24"/>
+          <w:rtl w:val="0"/>
+        </w:rPr>
+        <w:t xml:space="preserve">Anand, K.; Jayakumar, C.; Muthu, M.; Amirneni, S. Automatic Drip Irrigation System using Fuzzy Logic and Mobile Technology. In Proceedings of the IEEE Conference on Technological Innovations in ICT for Agriculture and Rural Development, Chennai, India, 10–12 July 2015. </w:t>
+      </w:r>
+    </w:p>
+    <w:p>
+      <w:pPr>
+        <w:numPr>
+          <w:ilvl w:val="0"/>
+          <w:numId w:val="8"/>
+        </w:numPr>
+        <w:spacing w:after="0" w:afterAutospacing="0"/>
+        <w:ind w:left="720" w:hanging="360"/>
+        <w:jc w:val="both"/>
+        <w:rPr>
+          <w:rFonts w:ascii="Times New Roman" w:cs="Times New Roman" w:eastAsia="Times New Roman" w:hAnsi="Times New Roman"/>
+          <w:sz w:val="24"/>
+          <w:szCs w:val="24"/>
+          <w:u w:val="none"/>
+        </w:rPr>
+      </w:pPr>
+      <w:r>
+        <w:rPr>
+          <w:rFonts w:ascii="Times New Roman" w:cs="Times New Roman" w:eastAsia="Times New Roman" w:hAnsi="Times New Roman"/>
+          <w:sz w:val="24"/>
+          <w:szCs w:val="24"/>
+          <w:rtl w:val="0"/>
+        </w:rPr>
+        <w:t xml:space="preserve"> Mathivanan, S.; Jayagopal, P. A Big Data Virtualization Role in Agriculture: A Comprehensive Review. Walailak J. Sci. Tech. 2018, 16, 55–70. [CrossRef] </w:t>
+      </w:r>
+    </w:p>
+    <w:p>
+      <w:pPr>
+        <w:numPr>
+          <w:ilvl w:val="0"/>
+          <w:numId w:val="8"/>
+        </w:numPr>
+        <w:spacing w:after="0" w:afterAutospacing="0"/>
+        <w:ind w:left="720" w:hanging="360"/>
+        <w:jc w:val="both"/>
+        <w:rPr>
+          <w:rFonts w:ascii="Times New Roman" w:cs="Times New Roman" w:eastAsia="Times New Roman" w:hAnsi="Times New Roman"/>
+          <w:sz w:val="24"/>
+          <w:szCs w:val="24"/>
+          <w:u w:val="none"/>
+        </w:rPr>
+      </w:pPr>
+      <w:r>
+        <w:rPr>
+          <w:rFonts w:ascii="Times New Roman" w:cs="Times New Roman" w:eastAsia="Times New Roman" w:hAnsi="Times New Roman"/>
+          <w:sz w:val="24"/>
+          <w:szCs w:val="24"/>
+          <w:rtl w:val="0"/>
+        </w:rPr>
+        <w:t xml:space="preserve">Xie, N.; Zhang, X.; Sun, W.; Hao, X. Research on big data technology-based agricultural information system. In Proceedings of the International Conference on Computer Information Systems and Industrial Applications, Bangkok, Thailand, June 2015; pp. 388–390</w:t>
+      </w:r>
+    </w:p>
+    <w:p>
+      <w:pPr>
+        <w:numPr>
+          <w:ilvl w:val="0"/>
+          <w:numId w:val="8"/>
+        </w:numPr>
+        <w:spacing w:after="0" w:afterAutospacing="0"/>
+        <w:ind w:left="720" w:hanging="360"/>
+        <w:jc w:val="both"/>
+        <w:rPr>
+          <w:rFonts w:ascii="Times New Roman" w:cs="Times New Roman" w:eastAsia="Times New Roman" w:hAnsi="Times New Roman"/>
+          <w:sz w:val="24"/>
+          <w:szCs w:val="24"/>
+          <w:u w:val="none"/>
+        </w:rPr>
+      </w:pPr>
+      <w:r>
+        <w:rPr>
+          <w:rFonts w:ascii="Times New Roman" w:cs="Times New Roman" w:eastAsia="Times New Roman" w:hAnsi="Times New Roman"/>
+          <w:sz w:val="24"/>
+          <w:szCs w:val="24"/>
+          <w:rtl w:val="0"/>
+        </w:rPr>
+        <w:t xml:space="preserve"> Dela Cruz, J.R.; Baldovino, R.G.; Bandala, A.A.; Dadios, E.P. Water Usage Optimization of Smart Farm Automated Irrigation System Using Artificial Neural Network. In Proceedings of the Fifth International Conference on Information and Communication Technology (ICoICT), Melaka, Malaysia, 17–19 May 2017.</w:t>
+      </w:r>
+    </w:p>
+    <w:p>
+      <w:pPr>
+        <w:numPr>
+          <w:ilvl w:val="0"/>
+          <w:numId w:val="8"/>
+        </w:numPr>
+        <w:spacing w:after="0" w:afterAutospacing="0"/>
+        <w:ind w:left="720" w:hanging="360"/>
+        <w:jc w:val="both"/>
+        <w:rPr>
+          <w:rFonts w:ascii="Times New Roman" w:cs="Times New Roman" w:eastAsia="Times New Roman" w:hAnsi="Times New Roman"/>
+          <w:sz w:val="24"/>
+          <w:szCs w:val="24"/>
+          <w:u w:val="none"/>
+        </w:rPr>
+      </w:pPr>
+      <w:r>
+        <w:rPr>
+          <w:rFonts w:ascii="Times New Roman" w:cs="Times New Roman" w:eastAsia="Times New Roman" w:hAnsi="Times New Roman"/>
+          <w:sz w:val="24"/>
+          <w:szCs w:val="24"/>
+          <w:rtl w:val="0"/>
+        </w:rPr>
+        <w:t xml:space="preserve">. Murdyantoro, E.; Nugraha, A.W.W.; Wardhana, A.W.; Fadli, A.; Zulfa, M.I. A review of LORA technology and its potential use for rural development in Indonesia. In AIP Conference Proceedings; AIP Publishing LLC: Melville, NY, USA, 2019; Volume 2094, p. 020011. </w:t>
+      </w:r>
+    </w:p>
+    <w:p>
+      <w:pPr>
+        <w:numPr>
+          <w:ilvl w:val="0"/>
+          <w:numId w:val="8"/>
+        </w:numPr>
+        <w:spacing w:after="0" w:afterAutospacing="0"/>
+        <w:ind w:left="720" w:hanging="360"/>
+        <w:jc w:val="both"/>
+        <w:rPr>
+          <w:rFonts w:ascii="Times New Roman" w:cs="Times New Roman" w:eastAsia="Times New Roman" w:hAnsi="Times New Roman"/>
+          <w:sz w:val="24"/>
+          <w:szCs w:val="24"/>
+          <w:u w:val="none"/>
+        </w:rPr>
+      </w:pPr>
+      <w:r>
+        <w:rPr>
+          <w:rFonts w:ascii="Times New Roman" w:cs="Times New Roman" w:eastAsia="Times New Roman" w:hAnsi="Times New Roman"/>
+          <w:sz w:val="24"/>
+          <w:szCs w:val="24"/>
+          <w:rtl w:val="0"/>
+        </w:rPr>
+        <w:t xml:space="preserve">Anand, K.; Jayakumar, C.; Muthu, M.; Amirneni, S. Automatic Drip Irrigation System using Fuzzy Logic and Mobile Technology. In Proceedings of the IEEE Conference on Technological Innovations in ICT for Agriculture and Rural Development, Chennai, India, 10–12 July 2015</w:t>
+      </w:r>
+    </w:p>
+    <w:p>
+      <w:pPr>
+        <w:numPr>
+          <w:ilvl w:val="0"/>
+          <w:numId w:val="8"/>
+        </w:numPr>
+        <w:spacing w:after="0" w:afterAutospacing="0"/>
+        <w:ind w:left="720" w:hanging="360"/>
+        <w:jc w:val="both"/>
+        <w:rPr>
+          <w:rFonts w:ascii="Times New Roman" w:cs="Times New Roman" w:eastAsia="Times New Roman" w:hAnsi="Times New Roman"/>
+          <w:sz w:val="24"/>
+          <w:szCs w:val="24"/>
+          <w:u w:val="none"/>
+        </w:rPr>
+      </w:pPr>
+      <w:r>
+        <w:rPr>
+          <w:rFonts w:ascii="Times New Roman" w:cs="Times New Roman" w:eastAsia="Times New Roman" w:hAnsi="Times New Roman"/>
+          <w:sz w:val="24"/>
+          <w:szCs w:val="24"/>
+          <w:rtl w:val="0"/>
+        </w:rPr>
+        <w:t xml:space="preserve">Chandrappa, V.Y.; Ray, B.; Ashwath, N.; Shrestha, P. Application of Internet of Things (IoT) to develop a smart watering system for cairns parklands—A case study. In Proceedings of the 2020 IEEE Region 10 Symposium (TENSYMP), Dhaka, Bangladesh, 5–7 June 2020; pp. 1118–1122.</w:t>
+      </w:r>
+    </w:p>
+    <w:p>
+      <w:pPr>
+        <w:numPr>
+          <w:ilvl w:val="0"/>
+          <w:numId w:val="8"/>
         </w:numPr>
         <w:ind w:left="720" w:hanging="360"/>
         <w:jc w:val="both"/>
@@ -5471,483 +5722,18 @@
           <w:rFonts w:ascii="Times New Roman" w:cs="Times New Roman" w:eastAsia="Times New Roman" w:hAnsi="Times New Roman"/>
           <w:sz w:val="24"/>
           <w:szCs w:val="24"/>
-        </w:rPr>
-      </w:pPr>
-      <w:r>
-        <w:rPr>
-          <w:rFonts w:ascii="Times New Roman" w:cs="Times New Roman" w:eastAsia="Times New Roman" w:hAnsi="Times New Roman"/>
-          <w:sz w:val="24"/>
-          <w:szCs w:val="24"/>
-          <w:rtl w:val="0"/>
-        </w:rPr>
-        <w:t xml:space="preserve">Project Report Type:  Transparencies and tape bound</w:t>
-      </w:r>
-    </w:p>
-    <w:p>
-      <w:pPr>
-        <w:numPr>
-          <w:ilvl w:val="0"/>
-          <w:numId w:val="6"/>
-        </w:numPr>
-        <w:ind w:left="720" w:hanging="360"/>
-        <w:jc w:val="both"/>
-        <w:rPr>
-          <w:rFonts w:ascii="Times New Roman" w:cs="Times New Roman" w:eastAsia="Times New Roman" w:hAnsi="Times New Roman"/>
-          <w:sz w:val="24"/>
-          <w:szCs w:val="24"/>
-        </w:rPr>
-      </w:pPr>
-      <w:r>
-        <w:rPr>
-          <w:rFonts w:ascii="Times New Roman" w:cs="Times New Roman" w:eastAsia="Times New Roman" w:hAnsi="Times New Roman"/>
-          <w:sz w:val="24"/>
-          <w:szCs w:val="24"/>
-          <w:rtl w:val="0"/>
-        </w:rPr>
-        <w:t xml:space="preserve">Number of Copies: 1 per Project group (Max pages 15)</w:t>
-      </w:r>
-    </w:p>
-    <w:p>
-      <w:pPr>
-        <w:numPr>
-          <w:ilvl w:val="0"/>
-          <w:numId w:val="6"/>
-        </w:numPr>
-        <w:ind w:left="720" w:hanging="360"/>
-        <w:jc w:val="both"/>
-        <w:rPr>
-          <w:rFonts w:ascii="Times New Roman" w:cs="Times New Roman" w:eastAsia="Times New Roman" w:hAnsi="Times New Roman"/>
-          <w:sz w:val="24"/>
-          <w:szCs w:val="24"/>
-        </w:rPr>
-      </w:pPr>
-      <w:r>
-        <w:rPr>
-          <w:rFonts w:ascii="Times New Roman" w:cs="Times New Roman" w:eastAsia="Times New Roman" w:hAnsi="Times New Roman"/>
-          <w:sz w:val="24"/>
-          <w:szCs w:val="24"/>
-          <w:rtl w:val="0"/>
-        </w:rPr>
-        <w:t xml:space="preserve">Running text should be justified, figures and tables center aligned, no space before full stop etc.</w:t>
-      </w:r>
-    </w:p>
-    <w:p>
-      <w:pPr>
-        <w:numPr>
-          <w:ilvl w:val="0"/>
-          <w:numId w:val="6"/>
-        </w:numPr>
-        <w:ind w:left="720" w:hanging="360"/>
-        <w:jc w:val="both"/>
-        <w:rPr>
-          <w:rFonts w:ascii="Times New Roman" w:cs="Times New Roman" w:eastAsia="Times New Roman" w:hAnsi="Times New Roman"/>
-          <w:sz w:val="24"/>
-          <w:szCs w:val="24"/>
-        </w:rPr>
-      </w:pPr>
-      <w:r>
-        <w:rPr>
-          <w:rFonts w:ascii="Times New Roman" w:cs="Times New Roman" w:eastAsia="Times New Roman" w:hAnsi="Times New Roman"/>
-          <w:sz w:val="24"/>
-          <w:szCs w:val="24"/>
-          <w:rtl w:val="0"/>
-        </w:rPr>
-        <w:t xml:space="preserve">Use </w:t>
-      </w:r>
-      <w:r>
-        <w:rPr>
-          <w:rFonts w:ascii="Times New Roman" w:cs="Times New Roman" w:eastAsia="Times New Roman" w:hAnsi="Times New Roman"/>
-          <w:b w:val="1"/>
-          <w:sz w:val="24"/>
-          <w:szCs w:val="24"/>
-          <w:rtl w:val="0"/>
-        </w:rPr>
-        <w:t xml:space="preserve">passive voice</w:t>
-      </w:r>
-      <w:r>
-        <w:rPr>
-          <w:rFonts w:ascii="Times New Roman" w:cs="Times New Roman" w:eastAsia="Times New Roman" w:hAnsi="Times New Roman"/>
-          <w:sz w:val="24"/>
-          <w:szCs w:val="24"/>
-          <w:rtl w:val="0"/>
-        </w:rPr>
-        <w:t xml:space="preserve"> in text.</w:t>
-      </w:r>
-    </w:p>
-    <w:p>
-      <w:pPr>
-        <w:numPr>
-          <w:ilvl w:val="0"/>
-          <w:numId w:val="6"/>
-        </w:numPr>
-        <w:ind w:left="720" w:hanging="360"/>
-        <w:jc w:val="both"/>
-        <w:rPr>
-          <w:rFonts w:ascii="Times New Roman" w:cs="Times New Roman" w:eastAsia="Times New Roman" w:hAnsi="Times New Roman"/>
-          <w:sz w:val="24"/>
-          <w:szCs w:val="24"/>
-        </w:rPr>
-      </w:pPr>
-      <w:r>
-        <w:rPr>
-          <w:rFonts w:ascii="Times New Roman" w:cs="Times New Roman" w:eastAsia="Times New Roman" w:hAnsi="Times New Roman"/>
-          <w:sz w:val="24"/>
-          <w:szCs w:val="24"/>
-          <w:rtl w:val="0"/>
-        </w:rPr>
-        <w:t xml:space="preserve">Paper Size (orientation): A4 (portrait)</w:t>
-      </w:r>
-    </w:p>
-    <w:p>
-      <w:pPr>
-        <w:numPr>
-          <w:ilvl w:val="0"/>
-          <w:numId w:val="6"/>
-        </w:numPr>
-        <w:ind w:left="720" w:hanging="360"/>
-        <w:jc w:val="both"/>
-        <w:rPr>
-          <w:rFonts w:ascii="Times New Roman" w:cs="Times New Roman" w:eastAsia="Times New Roman" w:hAnsi="Times New Roman"/>
-          <w:sz w:val="24"/>
-          <w:szCs w:val="24"/>
-        </w:rPr>
-      </w:pPr>
-      <w:r>
-        <w:rPr>
-          <w:rFonts w:ascii="Times New Roman" w:cs="Times New Roman" w:eastAsia="Times New Roman" w:hAnsi="Times New Roman"/>
-          <w:sz w:val="24"/>
-          <w:szCs w:val="24"/>
-          <w:rtl w:val="0"/>
-        </w:rPr>
-        <w:t xml:space="preserve">Margins: 1” top / bottom / right and 1.5” left</w:t>
-      </w:r>
-    </w:p>
-    <w:p>
-      <w:pPr>
-        <w:numPr>
-          <w:ilvl w:val="0"/>
-          <w:numId w:val="6"/>
-        </w:numPr>
-        <w:ind w:left="720" w:hanging="360"/>
-        <w:jc w:val="both"/>
-        <w:rPr>
-          <w:rFonts w:ascii="Times New Roman" w:cs="Times New Roman" w:eastAsia="Times New Roman" w:hAnsi="Times New Roman"/>
-          <w:sz w:val="24"/>
-          <w:szCs w:val="24"/>
-        </w:rPr>
-      </w:pPr>
-      <w:r>
-        <w:rPr>
-          <w:rFonts w:ascii="Times New Roman" w:cs="Times New Roman" w:eastAsia="Times New Roman" w:hAnsi="Times New Roman"/>
-          <w:sz w:val="24"/>
-          <w:szCs w:val="24"/>
-          <w:rtl w:val="0"/>
-        </w:rPr>
-        <w:t xml:space="preserve">Font Type: Times New Roman</w:t>
-      </w:r>
-    </w:p>
-    <w:p>
-      <w:pPr>
-        <w:numPr>
-          <w:ilvl w:val="0"/>
-          <w:numId w:val="6"/>
-        </w:numPr>
-        <w:ind w:left="720" w:hanging="360"/>
-        <w:jc w:val="both"/>
-        <w:rPr>
-          <w:rFonts w:ascii="Times New Roman" w:cs="Times New Roman" w:eastAsia="Times New Roman" w:hAnsi="Times New Roman"/>
-          <w:sz w:val="24"/>
-          <w:szCs w:val="24"/>
-        </w:rPr>
-      </w:pPr>
-      <w:r>
-        <w:rPr>
-          <w:rFonts w:ascii="Times New Roman" w:cs="Times New Roman" w:eastAsia="Times New Roman" w:hAnsi="Times New Roman"/>
-          <w:sz w:val="24"/>
-          <w:szCs w:val="24"/>
-          <w:rtl w:val="0"/>
-        </w:rPr>
-        <w:t xml:space="preserve">Font Size: 16 bold for Section names, 14 bold for headings and 12 for normal text</w:t>
-      </w:r>
-    </w:p>
-    <w:p>
-      <w:pPr>
-        <w:numPr>
-          <w:ilvl w:val="0"/>
-          <w:numId w:val="6"/>
-        </w:numPr>
-        <w:ind w:left="720" w:hanging="360"/>
-        <w:jc w:val="both"/>
-        <w:rPr>
-          <w:rFonts w:ascii="Times New Roman" w:cs="Times New Roman" w:eastAsia="Times New Roman" w:hAnsi="Times New Roman"/>
-          <w:sz w:val="24"/>
-          <w:szCs w:val="24"/>
-        </w:rPr>
-      </w:pPr>
-      <w:r>
-        <w:rPr>
-          <w:rFonts w:ascii="Times New Roman" w:cs="Times New Roman" w:eastAsia="Times New Roman" w:hAnsi="Times New Roman"/>
-          <w:sz w:val="24"/>
-          <w:szCs w:val="24"/>
-          <w:rtl w:val="0"/>
-        </w:rPr>
-        <w:t xml:space="preserve">Line Spacing: 1.5 throughout</w:t>
-      </w:r>
-    </w:p>
-    <w:p>
-      <w:pPr>
-        <w:numPr>
-          <w:ilvl w:val="0"/>
-          <w:numId w:val="6"/>
-        </w:numPr>
-        <w:ind w:left="720" w:hanging="360"/>
-        <w:jc w:val="both"/>
-        <w:rPr>
-          <w:rFonts w:ascii="Times New Roman" w:cs="Times New Roman" w:eastAsia="Times New Roman" w:hAnsi="Times New Roman"/>
-          <w:sz w:val="24"/>
-          <w:szCs w:val="24"/>
-        </w:rPr>
-      </w:pPr>
-      <w:r>
-        <w:rPr>
-          <w:rFonts w:ascii="Times New Roman" w:cs="Times New Roman" w:eastAsia="Times New Roman" w:hAnsi="Times New Roman"/>
-          <w:sz w:val="24"/>
-          <w:szCs w:val="24"/>
-          <w:rtl w:val="0"/>
-        </w:rPr>
-        <w:t xml:space="preserve">Page Numbering:  Bottom center of page in the format – Page 1 of N</w:t>
-      </w:r>
-    </w:p>
-    <w:p>
-      <w:pPr>
-        <w:numPr>
-          <w:ilvl w:val="0"/>
-          <w:numId w:val="6"/>
-        </w:numPr>
-        <w:ind w:left="720" w:hanging="360"/>
-        <w:jc w:val="both"/>
-        <w:rPr>
-          <w:rFonts w:ascii="Times New Roman" w:cs="Times New Roman" w:eastAsia="Times New Roman" w:hAnsi="Times New Roman"/>
-          <w:sz w:val="24"/>
-          <w:szCs w:val="24"/>
-        </w:rPr>
-      </w:pPr>
-      <w:r>
-        <w:rPr>
-          <w:rFonts w:ascii="Times New Roman" w:cs="Times New Roman" w:eastAsia="Times New Roman" w:hAnsi="Times New Roman"/>
-          <w:color w:val="ff0000"/>
-          <w:sz w:val="24"/>
-          <w:szCs w:val="24"/>
-          <w:rtl w:val="0"/>
-        </w:rPr>
-        <w:t xml:space="preserve">All table and figure captions in size 10</w:t>
-      </w:r>
-      <w:r>
-        <w:rPr>
-          <w:rFonts w:ascii="Times New Roman" w:cs="Times New Roman" w:eastAsia="Times New Roman" w:hAnsi="Times New Roman"/>
-          <w:sz w:val="24"/>
-          <w:szCs w:val="24"/>
-          <w:rtl w:val="0"/>
-        </w:rPr>
-        <w:t xml:space="preserve"> sentence case, table captions on top and figure captions below the figure.</w:t>
-      </w:r>
-    </w:p>
-    <w:p>
-      <w:pPr>
-        <w:numPr>
-          <w:ilvl w:val="0"/>
-          <w:numId w:val="6"/>
-        </w:numPr>
-        <w:ind w:left="720" w:hanging="360"/>
-        <w:jc w:val="both"/>
-        <w:rPr>
-          <w:rFonts w:ascii="Times New Roman" w:cs="Times New Roman" w:eastAsia="Times New Roman" w:hAnsi="Times New Roman"/>
-          <w:sz w:val="24"/>
-          <w:szCs w:val="24"/>
-        </w:rPr>
-      </w:pPr>
-      <w:r>
-        <w:rPr>
-          <w:rFonts w:ascii="Times New Roman" w:cs="Times New Roman" w:eastAsia="Times New Roman" w:hAnsi="Times New Roman"/>
-          <w:sz w:val="24"/>
-          <w:szCs w:val="24"/>
-          <w:rtl w:val="0"/>
-        </w:rPr>
-        <w:t xml:space="preserve">All figures and tables quoted in the text with explanation. </w:t>
-      </w:r>
-    </w:p>
-    <w:p>
-      <w:pPr>
-        <w:numPr>
-          <w:ilvl w:val="0"/>
-          <w:numId w:val="6"/>
-        </w:numPr>
-        <w:ind w:left="720" w:hanging="360"/>
-        <w:jc w:val="both"/>
-        <w:rPr>
-          <w:rFonts w:ascii="Times New Roman" w:cs="Times New Roman" w:eastAsia="Times New Roman" w:hAnsi="Times New Roman"/>
-          <w:sz w:val="24"/>
-          <w:szCs w:val="24"/>
-        </w:rPr>
-      </w:pPr>
-      <w:r>
-        <w:rPr>
-          <w:rFonts w:ascii="Times New Roman" w:cs="Times New Roman" w:eastAsia="Times New Roman" w:hAnsi="Times New Roman"/>
-          <w:sz w:val="24"/>
-          <w:szCs w:val="24"/>
-          <w:rtl w:val="0"/>
-        </w:rPr>
-        <w:t xml:space="preserve">No figures and equations should be copied. Please use </w:t>
-      </w:r>
-      <w:r>
-        <w:rPr>
-          <w:rFonts w:ascii="Times New Roman" w:cs="Times New Roman" w:eastAsia="Times New Roman" w:hAnsi="Times New Roman"/>
-          <w:b w:val="1"/>
-          <w:sz w:val="24"/>
-          <w:szCs w:val="24"/>
-          <w:rtl w:val="0"/>
-        </w:rPr>
-        <w:t xml:space="preserve">smartdraw/ visio for figures and Mathtype</w:t>
-      </w:r>
-      <w:r>
-        <w:rPr>
-          <w:rFonts w:ascii="Times New Roman" w:cs="Times New Roman" w:eastAsia="Times New Roman" w:hAnsi="Times New Roman"/>
-          <w:sz w:val="24"/>
-          <w:szCs w:val="24"/>
-          <w:rtl w:val="0"/>
-        </w:rPr>
-        <w:t xml:space="preserve"> for equations. </w:t>
-      </w:r>
-    </w:p>
-    <w:p>
-      <w:pPr>
-        <w:numPr>
-          <w:ilvl w:val="0"/>
-          <w:numId w:val="6"/>
-        </w:numPr>
-        <w:ind w:left="720" w:hanging="360"/>
-        <w:jc w:val="both"/>
-        <w:rPr>
-          <w:rFonts w:ascii="Times New Roman" w:cs="Times New Roman" w:eastAsia="Times New Roman" w:hAnsi="Times New Roman"/>
-          <w:sz w:val="24"/>
-          <w:szCs w:val="24"/>
-        </w:rPr>
-      </w:pPr>
-      <w:r>
-        <w:rPr>
-          <w:rFonts w:ascii="Times New Roman" w:cs="Times New Roman" w:eastAsia="Times New Roman" w:hAnsi="Times New Roman"/>
-          <w:sz w:val="24"/>
-          <w:szCs w:val="24"/>
-          <w:rtl w:val="0"/>
-        </w:rPr>
-        <w:t xml:space="preserve">References (The listing of references should be typed 2 spaces below the heading “REFERENCES” in alphabetical order in single spacing left – justified.  It should be numbered consecutively (in square [ ] brackets, throughout the text and should be collected together in the reference list at the end of the report. The references should be numbered in the order they are used in the text. The name of the author/authors should be immediately followed by the year and other details). References should not be cited from Blogs, Twitter etc. but should refer to good Journal or Conference papers. Typical examples of the references are given below: </w:t>
-      </w:r>
-    </w:p>
-    <w:p>
-      <w:pPr>
-        <w:spacing w:after="0" w:lineRule="auto"/>
-        <w:ind w:left="720" w:firstLine="0"/>
-        <w:jc w:val="both"/>
-        <w:rPr>
-          <w:rFonts w:ascii="Times New Roman" w:cs="Times New Roman" w:eastAsia="Times New Roman" w:hAnsi="Times New Roman"/>
-          <w:sz w:val="24"/>
-          <w:szCs w:val="24"/>
-        </w:rPr>
-      </w:pPr>
-      <w:r>
-        <w:rPr>
-          <w:rFonts w:ascii="Times New Roman" w:cs="Times New Roman" w:eastAsia="Times New Roman" w:hAnsi="Times New Roman"/>
-          <w:b w:val="1"/>
-          <w:sz w:val="24"/>
-          <w:szCs w:val="24"/>
-          <w:rtl w:val="0"/>
-        </w:rPr>
-        <w:t xml:space="preserve">REFERENCES</w:t>
-      </w:r>
-      <w:r>
-        <w:rPr>
-          <w:rFonts w:ascii="Times New Roman" w:cs="Times New Roman" w:eastAsia="Times New Roman" w:hAnsi="Times New Roman"/>
-          <w:sz w:val="24"/>
-          <w:szCs w:val="24"/>
-          <w:rtl w:val="0"/>
-        </w:rPr>
-        <w:t xml:space="preserve"> </w:t>
-      </w:r>
-    </w:p>
-    <w:p>
-      <w:pPr>
-        <w:spacing w:after="0" w:lineRule="auto"/>
-        <w:ind w:left="720" w:firstLine="0"/>
-        <w:jc w:val="both"/>
-        <w:rPr>
-          <w:rFonts w:ascii="Times New Roman" w:cs="Times New Roman" w:eastAsia="Times New Roman" w:hAnsi="Times New Roman"/>
-          <w:sz w:val="20"/>
-          <w:szCs w:val="20"/>
-        </w:rPr>
-      </w:pPr>
-      <w:r>
-        <w:rPr>
-          <w:rFonts w:ascii="Times New Roman" w:cs="Times New Roman" w:eastAsia="Times New Roman" w:hAnsi="Times New Roman"/>
-          <w:sz w:val="20"/>
-          <w:szCs w:val="20"/>
-          <w:rtl w:val="0"/>
-        </w:rPr>
-        <w:t xml:space="preserve">[1] Ariponnammal, S. and Natarajan, S. (1994) ‘Transport Phonomena of SmSel – X Asx’, Pramana – Journal of Physics Vol.42, No.1, pp.421-425. </w:t>
-      </w:r>
-    </w:p>
-    <w:p>
-      <w:pPr>
-        <w:spacing w:after="0" w:lineRule="auto"/>
-        <w:ind w:left="720" w:firstLine="0"/>
-        <w:jc w:val="both"/>
-        <w:rPr>
-          <w:rFonts w:ascii="Times New Roman" w:cs="Times New Roman" w:eastAsia="Times New Roman" w:hAnsi="Times New Roman"/>
-          <w:sz w:val="20"/>
-          <w:szCs w:val="20"/>
-        </w:rPr>
-      </w:pPr>
-      <w:r>
-        <w:rPr>
-          <w:rFonts w:ascii="Times New Roman" w:cs="Times New Roman" w:eastAsia="Times New Roman" w:hAnsi="Times New Roman"/>
-          <w:sz w:val="20"/>
-          <w:szCs w:val="20"/>
-          <w:rtl w:val="0"/>
-        </w:rPr>
-        <w:t xml:space="preserve">[2] Anderson T. , Peterson L., Shenker S., Turner J.(2005).Overcoming the Internet impasse through virtualization. IEEE Computer, 38(4):34-41.</w:t>
-      </w:r>
-    </w:p>
-    <w:p>
-      <w:pPr>
-        <w:ind w:left="720" w:firstLine="0"/>
-        <w:jc w:val="both"/>
-        <w:rPr>
-          <w:rFonts w:ascii="Times New Roman" w:cs="Times New Roman" w:eastAsia="Times New Roman" w:hAnsi="Times New Roman"/>
-          <w:sz w:val="20"/>
-          <w:szCs w:val="20"/>
-        </w:rPr>
-      </w:pPr>
-      <w:r>
-        <w:rPr>
-          <w:rFonts w:ascii="Times New Roman" w:cs="Times New Roman" w:eastAsia="Times New Roman" w:hAnsi="Times New Roman"/>
-          <w:sz w:val="20"/>
-          <w:szCs w:val="20"/>
-          <w:rtl w:val="0"/>
-        </w:rPr>
-        <w:t xml:space="preserve">[3] W. Zeng, H. Yu, C. Lin. (2013, Dec 19). Multimedia Security Technologies for Digital Rights Management [Online]. Available: </w:t>
-      </w:r>
-      <w:hyperlink r:id="rId11">
-        <w:r>
-          <w:rPr>
-            <w:rFonts w:ascii="Times New Roman" w:cs="Times New Roman" w:eastAsia="Times New Roman" w:hAnsi="Times New Roman"/>
-            <w:color w:val="1155cc"/>
-            <w:sz w:val="20"/>
-            <w:szCs w:val="20"/>
-            <w:u w:val="single"/>
-            <w:rtl w:val="0"/>
-          </w:rPr>
-          <w:t xml:space="preserve">http://goo.gl/xQ6doi</w:t>
-        </w:r>
-      </w:hyperlink>
+          <w:u w:val="none"/>
+        </w:rPr>
+      </w:pPr>
+      <w:r>
+        <w:rPr>
+          <w:rFonts w:ascii="Times New Roman" w:cs="Times New Roman" w:eastAsia="Times New Roman" w:hAnsi="Times New Roman"/>
+          <w:sz w:val="24"/>
+          <w:szCs w:val="24"/>
+          <w:rtl w:val="0"/>
+        </w:rPr>
+        <w:t xml:space="preserve">Bacco, M.; Berton, A.; Ferro, E.; Gennaro, C.; Gotta, A.; Matteoli, S.; Paonessa, F.; Ruggeri, M.; Virone, G.; Zanella, A. Smart farming: Opportunities challenges and technology enablers. In Proceedings of the 2018 IoT Vertical and Topical Summit on Agriculture-Tuscany (IOT Tuscany), Tuscany, Italy, 8–9 May 2018; pp. 1–6</w:t>
+      </w:r>
       <w:r>
         <w:rPr>
           <w:rtl w:val="0"/>
@@ -6901,110 +6687,110 @@
   <w:abstractNum w:abstractNumId="8">
     <w:lvl w:ilvl="0">
       <w:start w:val="1"/>
-      <w:numFmt w:val="bullet"/>
-      <w:lvlText w:val="•"/>
+      <w:numFmt w:val="decimal"/>
+      <w:lvlText w:val="%1."/>
       <w:lvlJc w:val="left"/>
       <w:pPr>
         <w:ind w:left="720" w:hanging="360"/>
       </w:pPr>
       <w:rPr>
-        <w:rFonts w:ascii="Arial" w:cs="Arial" w:eastAsia="Arial" w:hAnsi="Arial"/>
+        <w:u w:val="none"/>
       </w:rPr>
     </w:lvl>
     <w:lvl w:ilvl="1">
       <w:start w:val="1"/>
-      <w:numFmt w:val="bullet"/>
-      <w:lvlText w:val="•"/>
+      <w:numFmt w:val="lowerLetter"/>
+      <w:lvlText w:val="%2."/>
       <w:lvlJc w:val="left"/>
       <w:pPr>
         <w:ind w:left="1440" w:hanging="360"/>
       </w:pPr>
       <w:rPr>
-        <w:rFonts w:ascii="Arial" w:cs="Arial" w:eastAsia="Arial" w:hAnsi="Arial"/>
+        <w:u w:val="none"/>
       </w:rPr>
     </w:lvl>
     <w:lvl w:ilvl="2">
       <w:start w:val="1"/>
-      <w:numFmt w:val="bullet"/>
-      <w:lvlText w:val="•"/>
-      <w:lvlJc w:val="left"/>
+      <w:numFmt w:val="lowerRoman"/>
+      <w:lvlText w:val="%3."/>
+      <w:lvlJc w:val="right"/>
       <w:pPr>
         <w:ind w:left="2160" w:hanging="360"/>
       </w:pPr>
       <w:rPr>
-        <w:rFonts w:ascii="Arial" w:cs="Arial" w:eastAsia="Arial" w:hAnsi="Arial"/>
+        <w:u w:val="none"/>
       </w:rPr>
     </w:lvl>
     <w:lvl w:ilvl="3">
       <w:start w:val="1"/>
-      <w:numFmt w:val="bullet"/>
-      <w:lvlText w:val="•"/>
+      <w:numFmt w:val="decimal"/>
+      <w:lvlText w:val="%4."/>
       <w:lvlJc w:val="left"/>
       <w:pPr>
         <w:ind w:left="2880" w:hanging="360"/>
       </w:pPr>
       <w:rPr>
-        <w:rFonts w:ascii="Arial" w:cs="Arial" w:eastAsia="Arial" w:hAnsi="Arial"/>
+        <w:u w:val="none"/>
       </w:rPr>
     </w:lvl>
     <w:lvl w:ilvl="4">
       <w:start w:val="1"/>
-      <w:numFmt w:val="bullet"/>
-      <w:lvlText w:val="•"/>
+      <w:numFmt w:val="lowerLetter"/>
+      <w:lvlText w:val="%5."/>
       <w:lvlJc w:val="left"/>
       <w:pPr>
         <w:ind w:left="3600" w:hanging="360"/>
       </w:pPr>
       <w:rPr>
-        <w:rFonts w:ascii="Arial" w:cs="Arial" w:eastAsia="Arial" w:hAnsi="Arial"/>
+        <w:u w:val="none"/>
       </w:rPr>
     </w:lvl>
     <w:lvl w:ilvl="5">
       <w:start w:val="1"/>
-      <w:numFmt w:val="bullet"/>
-      <w:lvlText w:val="•"/>
-      <w:lvlJc w:val="left"/>
+      <w:numFmt w:val="lowerRoman"/>
+      <w:lvlText w:val="%6."/>
+      <w:lvlJc w:val="right"/>
       <w:pPr>
         <w:ind w:left="4320" w:hanging="360"/>
       </w:pPr>
       <w:rPr>
-        <w:rFonts w:ascii="Arial" w:cs="Arial" w:eastAsia="Arial" w:hAnsi="Arial"/>
+        <w:u w:val="none"/>
       </w:rPr>
     </w:lvl>
     <w:lvl w:ilvl="6">
       <w:start w:val="1"/>
-      <w:numFmt w:val="bullet"/>
-      <w:lvlText w:val="•"/>
+      <w:numFmt w:val="decimal"/>
+      <w:lvlText w:val="%7."/>
       <w:lvlJc w:val="left"/>
       <w:pPr>
         <w:ind w:left="5040" w:hanging="360"/>
       </w:pPr>
       <w:rPr>
-        <w:rFonts w:ascii="Arial" w:cs="Arial" w:eastAsia="Arial" w:hAnsi="Arial"/>
+        <w:u w:val="none"/>
       </w:rPr>
     </w:lvl>
     <w:lvl w:ilvl="7">
       <w:start w:val="1"/>
-      <w:numFmt w:val="bullet"/>
-      <w:lvlText w:val="•"/>
+      <w:numFmt w:val="lowerLetter"/>
+      <w:lvlText w:val="%8."/>
       <w:lvlJc w:val="left"/>
       <w:pPr>
         <w:ind w:left="5760" w:hanging="360"/>
       </w:pPr>
       <w:rPr>
-        <w:rFonts w:ascii="Arial" w:cs="Arial" w:eastAsia="Arial" w:hAnsi="Arial"/>
+        <w:u w:val="none"/>
       </w:rPr>
     </w:lvl>
     <w:lvl w:ilvl="8">
       <w:start w:val="1"/>
-      <w:numFmt w:val="bullet"/>
-      <w:lvlText w:val="•"/>
-      <w:lvlJc w:val="left"/>
+      <w:numFmt w:val="lowerRoman"/>
+      <w:lvlText w:val="%9."/>
+      <w:lvlJc w:val="right"/>
       <w:pPr>
         <w:ind w:left="6480" w:hanging="360"/>
       </w:pPr>
       <w:rPr>
-        <w:rFonts w:ascii="Arial" w:cs="Arial" w:eastAsia="Arial" w:hAnsi="Arial"/>
+        <w:u w:val="none"/>
       </w:rPr>
     </w:lvl>
   </w:abstractNum>
@@ -7686,7 +7472,7 @@
 
 <file path=customXML/item1.xml><?xml version="1.0" encoding="utf-8"?>
 <go:gDocsCustomXmlDataStorage xmlns:go="http://customooxmlschemas.google.com/" xmlns:r="http://schemas.openxmlformats.org/officeDocument/2006/relationships">
-  <go:docsCustomData xmlns:go="http://customooxmlschemas.google.com/" roundtripDataSignature="AMtx7mh+3kgG3P+Zlub8j9iRQDUhettNdQ==">AMUW2mX97NasfTv/HffGak8LLErlHyJMwgU6iq7DkXuClJu2svheHpORE/aiigV8emiYVRwqWyB6n6b/0jmwRz8EzG7e2CEtiwzsATWGfwO8hj5rx/7WhXc=</go:docsCustomData>
+  <go:docsCustomData xmlns:go="http://customooxmlschemas.google.com/" roundtripDataSignature="AMtx7mh+3kgG3P+Zlub8j9iRQDUhettNdQ==">AMUW2mVsUDOEAkKuu85cmI5X7p+iIt4ZRv9fx65XXonUuEH4tDkaGmWwdvgMulrJ9SsUSC2HsDlBo44cSVS9rrBcFJ0/tfjq8enSL/2NC3EzEcBWA0ISwPo=</go:docsCustomData>
 </go:gDocsCustomXmlDataStorage>
 </file>
 

</xml_diff>